<commit_message>
TemporalType + Persistance trensitive
</commit_message>
<xml_diff>
--- a/Project administration/Rapport.docx
+++ b/Project administration/Rapport.docx
@@ -6,27 +6,16 @@
       <w:r>
         <w:t>JPQL : Faire jointures</w:t>
       </w:r>
-    </w:p>
-    <w:p>
-      <w:bookmarkStart w:id="0" w:name="_GoBack"/>
       <w:r>
-        <w:t>T</w:t>
-      </w:r>
-      <w:r>
-        <w:t>ransitive</w:t>
-      </w:r>
-      <w:bookmarkEnd w:id="0"/>
-      <w:r>
-        <w:t xml:space="preserve"> </w:t>
+        <w:t xml:space="preserve"> + </w:t>
       </w:r>
       <w:proofErr w:type="spellStart"/>
       <w:r>
-        <w:t>persistence</w:t>
+        <w:t>aggregations</w:t>
       </w:r>
+      <w:bookmarkStart w:id="0" w:name="_GoBack"/>
+      <w:bookmarkEnd w:id="0"/>
       <w:proofErr w:type="spellEnd"/>
-      <w:r>
-        <w:t> !</w:t>
-      </w:r>
     </w:p>
     <w:sectPr>
       <w:pgSz w:w="11906" w:h="16838"/>

</xml_diff>